<commit_message>
Update Metrics Definition document and Populate Metrics Script
</commit_message>
<xml_diff>
--- a/Document/Metrics Defination.docx
+++ b/Document/Metrics Defination.docx
@@ -2245,7 +2245,15 @@
           <w:kern w:val="0"/>
           <w14:ligatures w14:val="none"/>
         </w:rPr>
-        <w:t>: CO2DIRECTSCOPE1, CO2INDIRECTSCOPE2, REVENUE</w:t>
+        <w:t xml:space="preserve">: CO2DIRECTSCOPE1, CO2INDIRECTSCOPE2, </w:t>
+      </w:r>
+      <w:r>
+        <w:rPr>
+          <w:rFonts w:ascii="Segoe UI" w:hAnsi="Segoe UI" w:cs="Segoe UI"/>
+          <w:color w:val="0D0D0D"/>
+          <w:shd w:val="clear" w:color="auto" w:fill="FFFFFF"/>
+        </w:rPr>
+        <w:t>ANNUAL_MEDIAN_COMPENSATION</w:t>
       </w:r>
     </w:p>
     <w:p>
@@ -2289,7 +2297,15 @@
           <w:kern w:val="0"/>
           <w14:ligatures w14:val="none"/>
         </w:rPr>
-        <w:t>: Focuses on carbon emissions in relation to the financial performance of the company.</w:t>
+        <w:t xml:space="preserve">: </w:t>
+      </w:r>
+      <w:r>
+        <w:rPr>
+          <w:rFonts w:ascii="Segoe UI" w:hAnsi="Segoe UI" w:cs="Segoe UI"/>
+          <w:color w:val="0D0D0D"/>
+          <w:shd w:val="clear" w:color="auto" w:fill="FFFFFF"/>
+        </w:rPr>
+        <w:t>Adapts the carbon intensity metric to reflect emissions in relation to the company's financial scale, measured by median annual compensation.</w:t>
       </w:r>
     </w:p>
     <w:p>
@@ -2333,7 +2349,15 @@
           <w:kern w:val="0"/>
           <w14:ligatures w14:val="none"/>
         </w:rPr>
-        <w:t>: Carbon Intensity for SASB = (CO2DIRECTSCOPE1 + CO2INDIRECTSCOPE2) / REVENUE</w:t>
+        <w:t xml:space="preserve">: </w:t>
+      </w:r>
+      <w:r>
+        <w:rPr>
+          <w:rFonts w:ascii="Segoe UI" w:hAnsi="Segoe UI" w:cs="Segoe UI"/>
+          <w:color w:val="0D0D0D"/>
+          <w:shd w:val="clear" w:color="auto" w:fill="FFFFFF"/>
+        </w:rPr>
+        <w:t>Carbon Intensity for SASB = (CO2DIRECTSCOPE1 + CO2INDIRECTSCOPE2) / ANNUAL_MEDIAN_COMPENSATION</w:t>
       </w:r>
     </w:p>
     <w:p>
@@ -10406,18 +10430,18 @@
     <w:lsdException w:name="Unresolved Mention" w:semiHidden="1" w:unhideWhenUsed="1"/>
     <w:lsdException w:name="Smart Link" w:semiHidden="1" w:unhideWhenUsed="1"/>
   </w:latentStyles>
-  <w:style w:type="paragraph" w:default="1" w:styleId="Normal">
+  <w:style w:type="paragraph" w:default="1" w:styleId="a">
     <w:name w:val="Normal"/>
     <w:qFormat/>
     <w:pPr>
       <w:widowControl w:val="0"/>
     </w:pPr>
   </w:style>
-  <w:style w:type="paragraph" w:styleId="Heading1">
+  <w:style w:type="paragraph" w:styleId="1">
     <w:name w:val="heading 1"/>
-    <w:basedOn w:val="Normal"/>
-    <w:next w:val="Normal"/>
-    <w:link w:val="Heading1Char"/>
+    <w:basedOn w:val="a"/>
+    <w:next w:val="a"/>
+    <w:link w:val="10"/>
     <w:uiPriority w:val="9"/>
     <w:qFormat/>
     <w:rsid w:val="003334E8"/>
@@ -10434,11 +10458,11 @@
       <w:szCs w:val="48"/>
     </w:rPr>
   </w:style>
-  <w:style w:type="paragraph" w:styleId="Heading2">
+  <w:style w:type="paragraph" w:styleId="2">
     <w:name w:val="heading 2"/>
-    <w:basedOn w:val="Normal"/>
-    <w:next w:val="Normal"/>
-    <w:link w:val="Heading2Char"/>
+    <w:basedOn w:val="a"/>
+    <w:next w:val="a"/>
+    <w:link w:val="20"/>
     <w:uiPriority w:val="9"/>
     <w:semiHidden/>
     <w:unhideWhenUsed/>
@@ -10457,11 +10481,11 @@
       <w:szCs w:val="40"/>
     </w:rPr>
   </w:style>
-  <w:style w:type="paragraph" w:styleId="Heading3">
+  <w:style w:type="paragraph" w:styleId="3">
     <w:name w:val="heading 3"/>
-    <w:basedOn w:val="Normal"/>
-    <w:next w:val="Normal"/>
-    <w:link w:val="Heading3Char"/>
+    <w:basedOn w:val="a"/>
+    <w:next w:val="a"/>
+    <w:link w:val="30"/>
     <w:uiPriority w:val="9"/>
     <w:unhideWhenUsed/>
     <w:qFormat/>
@@ -10479,11 +10503,11 @@
       <w:szCs w:val="32"/>
     </w:rPr>
   </w:style>
-  <w:style w:type="paragraph" w:styleId="Heading4">
+  <w:style w:type="paragraph" w:styleId="4">
     <w:name w:val="heading 4"/>
-    <w:basedOn w:val="Normal"/>
-    <w:next w:val="Normal"/>
-    <w:link w:val="Heading4Char"/>
+    <w:basedOn w:val="a"/>
+    <w:next w:val="a"/>
+    <w:link w:val="40"/>
     <w:uiPriority w:val="9"/>
     <w:semiHidden/>
     <w:unhideWhenUsed/>
@@ -10502,11 +10526,11 @@
       <w:szCs w:val="28"/>
     </w:rPr>
   </w:style>
-  <w:style w:type="paragraph" w:styleId="Heading5">
+  <w:style w:type="paragraph" w:styleId="5">
     <w:name w:val="heading 5"/>
-    <w:basedOn w:val="Normal"/>
-    <w:next w:val="Normal"/>
-    <w:link w:val="Heading5Char"/>
+    <w:basedOn w:val="a"/>
+    <w:next w:val="a"/>
+    <w:link w:val="50"/>
     <w:uiPriority w:val="9"/>
     <w:semiHidden/>
     <w:unhideWhenUsed/>
@@ -10523,11 +10547,11 @@
       <w:color w:val="0F4761" w:themeColor="accent1" w:themeShade="BF"/>
     </w:rPr>
   </w:style>
-  <w:style w:type="paragraph" w:styleId="Heading6">
+  <w:style w:type="paragraph" w:styleId="6">
     <w:name w:val="heading 6"/>
-    <w:basedOn w:val="Normal"/>
-    <w:next w:val="Normal"/>
-    <w:link w:val="Heading6Char"/>
+    <w:basedOn w:val="a"/>
+    <w:next w:val="a"/>
+    <w:link w:val="60"/>
     <w:uiPriority w:val="9"/>
     <w:semiHidden/>
     <w:unhideWhenUsed/>
@@ -10544,11 +10568,11 @@
       <w:color w:val="595959" w:themeColor="text1" w:themeTint="A6"/>
     </w:rPr>
   </w:style>
-  <w:style w:type="paragraph" w:styleId="Heading7">
+  <w:style w:type="paragraph" w:styleId="7">
     <w:name w:val="heading 7"/>
-    <w:basedOn w:val="Normal"/>
-    <w:next w:val="Normal"/>
-    <w:link w:val="Heading7Char"/>
+    <w:basedOn w:val="a"/>
+    <w:next w:val="a"/>
+    <w:link w:val="70"/>
     <w:uiPriority w:val="9"/>
     <w:semiHidden/>
     <w:unhideWhenUsed/>
@@ -10566,11 +10590,11 @@
       <w:color w:val="595959" w:themeColor="text1" w:themeTint="A6"/>
     </w:rPr>
   </w:style>
-  <w:style w:type="paragraph" w:styleId="Heading8">
+  <w:style w:type="paragraph" w:styleId="8">
     <w:name w:val="heading 8"/>
-    <w:basedOn w:val="Normal"/>
-    <w:next w:val="Normal"/>
-    <w:link w:val="Heading8Char"/>
+    <w:basedOn w:val="a"/>
+    <w:next w:val="a"/>
+    <w:link w:val="80"/>
     <w:uiPriority w:val="9"/>
     <w:semiHidden/>
     <w:unhideWhenUsed/>
@@ -10588,11 +10612,11 @@
       <w:color w:val="272727" w:themeColor="text1" w:themeTint="D8"/>
     </w:rPr>
   </w:style>
-  <w:style w:type="paragraph" w:styleId="Heading9">
+  <w:style w:type="paragraph" w:styleId="9">
     <w:name w:val="heading 9"/>
-    <w:basedOn w:val="Normal"/>
-    <w:next w:val="Normal"/>
-    <w:link w:val="Heading9Char"/>
+    <w:basedOn w:val="a"/>
+    <w:next w:val="a"/>
+    <w:link w:val="90"/>
     <w:uiPriority w:val="9"/>
     <w:semiHidden/>
     <w:unhideWhenUsed/>
@@ -10610,13 +10634,13 @@
       <w:color w:val="272727" w:themeColor="text1" w:themeTint="D8"/>
     </w:rPr>
   </w:style>
-  <w:style w:type="character" w:default="1" w:styleId="DefaultParagraphFont">
+  <w:style w:type="character" w:default="1" w:styleId="a0">
     <w:name w:val="Default Paragraph Font"/>
     <w:uiPriority w:val="1"/>
     <w:semiHidden/>
     <w:unhideWhenUsed/>
   </w:style>
-  <w:style w:type="table" w:default="1" w:styleId="TableNormal">
+  <w:style w:type="table" w:default="1" w:styleId="a1">
     <w:name w:val="Normal Table"/>
     <w:uiPriority w:val="99"/>
     <w:semiHidden/>
@@ -10631,16 +10655,16 @@
       </w:tblCellMar>
     </w:tblPr>
   </w:style>
-  <w:style w:type="numbering" w:default="1" w:styleId="NoList">
+  <w:style w:type="numbering" w:default="1" w:styleId="a2">
     <w:name w:val="No List"/>
     <w:uiPriority w:val="99"/>
     <w:semiHidden/>
     <w:unhideWhenUsed/>
   </w:style>
-  <w:style w:type="character" w:customStyle="1" w:styleId="Heading1Char">
-    <w:name w:val="Heading 1 Char"/>
-    <w:basedOn w:val="DefaultParagraphFont"/>
-    <w:link w:val="Heading1"/>
+  <w:style w:type="character" w:customStyle="1" w:styleId="10">
+    <w:name w:val="標題 1 字元"/>
+    <w:basedOn w:val="a0"/>
+    <w:link w:val="1"/>
     <w:uiPriority w:val="9"/>
     <w:rsid w:val="003334E8"/>
     <w:rPr>
@@ -10650,10 +10674,10 @@
       <w:szCs w:val="48"/>
     </w:rPr>
   </w:style>
-  <w:style w:type="character" w:customStyle="1" w:styleId="Heading2Char">
-    <w:name w:val="Heading 2 Char"/>
-    <w:basedOn w:val="DefaultParagraphFont"/>
-    <w:link w:val="Heading2"/>
+  <w:style w:type="character" w:customStyle="1" w:styleId="20">
+    <w:name w:val="標題 2 字元"/>
+    <w:basedOn w:val="a0"/>
+    <w:link w:val="2"/>
     <w:uiPriority w:val="9"/>
     <w:semiHidden/>
     <w:rsid w:val="003334E8"/>
@@ -10664,10 +10688,10 @@
       <w:szCs w:val="40"/>
     </w:rPr>
   </w:style>
-  <w:style w:type="character" w:customStyle="1" w:styleId="Heading3Char">
-    <w:name w:val="Heading 3 Char"/>
-    <w:basedOn w:val="DefaultParagraphFont"/>
-    <w:link w:val="Heading3"/>
+  <w:style w:type="character" w:customStyle="1" w:styleId="30">
+    <w:name w:val="標題 3 字元"/>
+    <w:basedOn w:val="a0"/>
+    <w:link w:val="3"/>
     <w:uiPriority w:val="9"/>
     <w:rsid w:val="003334E8"/>
     <w:rPr>
@@ -10677,10 +10701,10 @@
       <w:szCs w:val="32"/>
     </w:rPr>
   </w:style>
-  <w:style w:type="character" w:customStyle="1" w:styleId="Heading4Char">
-    <w:name w:val="Heading 4 Char"/>
-    <w:basedOn w:val="DefaultParagraphFont"/>
-    <w:link w:val="Heading4"/>
+  <w:style w:type="character" w:customStyle="1" w:styleId="40">
+    <w:name w:val="標題 4 字元"/>
+    <w:basedOn w:val="a0"/>
+    <w:link w:val="4"/>
     <w:uiPriority w:val="9"/>
     <w:semiHidden/>
     <w:rsid w:val="003334E8"/>
@@ -10691,10 +10715,10 @@
       <w:szCs w:val="28"/>
     </w:rPr>
   </w:style>
-  <w:style w:type="character" w:customStyle="1" w:styleId="Heading5Char">
-    <w:name w:val="Heading 5 Char"/>
-    <w:basedOn w:val="DefaultParagraphFont"/>
-    <w:link w:val="Heading5"/>
+  <w:style w:type="character" w:customStyle="1" w:styleId="50">
+    <w:name w:val="標題 5 字元"/>
+    <w:basedOn w:val="a0"/>
+    <w:link w:val="5"/>
     <w:uiPriority w:val="9"/>
     <w:semiHidden/>
     <w:rsid w:val="003334E8"/>
@@ -10703,10 +10727,10 @@
       <w:color w:val="0F4761" w:themeColor="accent1" w:themeShade="BF"/>
     </w:rPr>
   </w:style>
-  <w:style w:type="character" w:customStyle="1" w:styleId="Heading6Char">
-    <w:name w:val="Heading 6 Char"/>
-    <w:basedOn w:val="DefaultParagraphFont"/>
-    <w:link w:val="Heading6"/>
+  <w:style w:type="character" w:customStyle="1" w:styleId="60">
+    <w:name w:val="標題 6 字元"/>
+    <w:basedOn w:val="a0"/>
+    <w:link w:val="6"/>
     <w:uiPriority w:val="9"/>
     <w:semiHidden/>
     <w:rsid w:val="003334E8"/>
@@ -10715,10 +10739,10 @@
       <w:color w:val="595959" w:themeColor="text1" w:themeTint="A6"/>
     </w:rPr>
   </w:style>
-  <w:style w:type="character" w:customStyle="1" w:styleId="Heading7Char">
-    <w:name w:val="Heading 7 Char"/>
-    <w:basedOn w:val="DefaultParagraphFont"/>
-    <w:link w:val="Heading7"/>
+  <w:style w:type="character" w:customStyle="1" w:styleId="70">
+    <w:name w:val="標題 7 字元"/>
+    <w:basedOn w:val="a0"/>
+    <w:link w:val="7"/>
     <w:uiPriority w:val="9"/>
     <w:semiHidden/>
     <w:rsid w:val="003334E8"/>
@@ -10727,10 +10751,10 @@
       <w:color w:val="595959" w:themeColor="text1" w:themeTint="A6"/>
     </w:rPr>
   </w:style>
-  <w:style w:type="character" w:customStyle="1" w:styleId="Heading8Char">
-    <w:name w:val="Heading 8 Char"/>
-    <w:basedOn w:val="DefaultParagraphFont"/>
-    <w:link w:val="Heading8"/>
+  <w:style w:type="character" w:customStyle="1" w:styleId="80">
+    <w:name w:val="標題 8 字元"/>
+    <w:basedOn w:val="a0"/>
+    <w:link w:val="8"/>
     <w:uiPriority w:val="9"/>
     <w:semiHidden/>
     <w:rsid w:val="003334E8"/>
@@ -10739,10 +10763,10 @@
       <w:color w:val="272727" w:themeColor="text1" w:themeTint="D8"/>
     </w:rPr>
   </w:style>
-  <w:style w:type="character" w:customStyle="1" w:styleId="Heading9Char">
-    <w:name w:val="Heading 9 Char"/>
-    <w:basedOn w:val="DefaultParagraphFont"/>
-    <w:link w:val="Heading9"/>
+  <w:style w:type="character" w:customStyle="1" w:styleId="90">
+    <w:name w:val="標題 9 字元"/>
+    <w:basedOn w:val="a0"/>
+    <w:link w:val="9"/>
     <w:uiPriority w:val="9"/>
     <w:semiHidden/>
     <w:rsid w:val="003334E8"/>
@@ -10751,11 +10775,11 @@
       <w:color w:val="272727" w:themeColor="text1" w:themeTint="D8"/>
     </w:rPr>
   </w:style>
-  <w:style w:type="paragraph" w:styleId="Title">
+  <w:style w:type="paragraph" w:styleId="a3">
     <w:name w:val="Title"/>
-    <w:basedOn w:val="Normal"/>
-    <w:next w:val="Normal"/>
-    <w:link w:val="TitleChar"/>
+    <w:basedOn w:val="a"/>
+    <w:next w:val="a"/>
+    <w:link w:val="a4"/>
     <w:uiPriority w:val="10"/>
     <w:qFormat/>
     <w:rsid w:val="003334E8"/>
@@ -10772,10 +10796,10 @@
       <w:szCs w:val="56"/>
     </w:rPr>
   </w:style>
-  <w:style w:type="character" w:customStyle="1" w:styleId="TitleChar">
-    <w:name w:val="Title Char"/>
-    <w:basedOn w:val="DefaultParagraphFont"/>
-    <w:link w:val="Title"/>
+  <w:style w:type="character" w:customStyle="1" w:styleId="a4">
+    <w:name w:val="標題 字元"/>
+    <w:basedOn w:val="a0"/>
+    <w:link w:val="a3"/>
     <w:uiPriority w:val="10"/>
     <w:rsid w:val="003334E8"/>
     <w:rPr>
@@ -10786,11 +10810,11 @@
       <w:szCs w:val="56"/>
     </w:rPr>
   </w:style>
-  <w:style w:type="paragraph" w:styleId="Subtitle">
+  <w:style w:type="paragraph" w:styleId="a5">
     <w:name w:val="Subtitle"/>
-    <w:basedOn w:val="Normal"/>
-    <w:next w:val="Normal"/>
-    <w:link w:val="SubtitleChar"/>
+    <w:basedOn w:val="a"/>
+    <w:next w:val="a"/>
+    <w:link w:val="a6"/>
     <w:uiPriority w:val="11"/>
     <w:qFormat/>
     <w:rsid w:val="003334E8"/>
@@ -10808,10 +10832,10 @@
       <w:szCs w:val="28"/>
     </w:rPr>
   </w:style>
-  <w:style w:type="character" w:customStyle="1" w:styleId="SubtitleChar">
-    <w:name w:val="Subtitle Char"/>
-    <w:basedOn w:val="DefaultParagraphFont"/>
-    <w:link w:val="Subtitle"/>
+  <w:style w:type="character" w:customStyle="1" w:styleId="a6">
+    <w:name w:val="副標題 字元"/>
+    <w:basedOn w:val="a0"/>
+    <w:link w:val="a5"/>
     <w:uiPriority w:val="11"/>
     <w:rsid w:val="003334E8"/>
     <w:rPr>
@@ -10822,11 +10846,11 @@
       <w:szCs w:val="28"/>
     </w:rPr>
   </w:style>
-  <w:style w:type="paragraph" w:styleId="Quote">
+  <w:style w:type="paragraph" w:styleId="a7">
     <w:name w:val="Quote"/>
-    <w:basedOn w:val="Normal"/>
-    <w:next w:val="Normal"/>
-    <w:link w:val="QuoteChar"/>
+    <w:basedOn w:val="a"/>
+    <w:next w:val="a"/>
+    <w:link w:val="a8"/>
     <w:uiPriority w:val="29"/>
     <w:qFormat/>
     <w:rsid w:val="003334E8"/>
@@ -10840,10 +10864,10 @@
       <w:color w:val="404040" w:themeColor="text1" w:themeTint="BF"/>
     </w:rPr>
   </w:style>
-  <w:style w:type="character" w:customStyle="1" w:styleId="QuoteChar">
-    <w:name w:val="Quote Char"/>
-    <w:basedOn w:val="DefaultParagraphFont"/>
-    <w:link w:val="Quote"/>
+  <w:style w:type="character" w:customStyle="1" w:styleId="a8">
+    <w:name w:val="引文 字元"/>
+    <w:basedOn w:val="a0"/>
+    <w:link w:val="a7"/>
     <w:uiPriority w:val="29"/>
     <w:rsid w:val="003334E8"/>
     <w:rPr>
@@ -10852,9 +10876,9 @@
       <w:color w:val="404040" w:themeColor="text1" w:themeTint="BF"/>
     </w:rPr>
   </w:style>
-  <w:style w:type="paragraph" w:styleId="ListParagraph">
+  <w:style w:type="paragraph" w:styleId="a9">
     <w:name w:val="List Paragraph"/>
-    <w:basedOn w:val="Normal"/>
+    <w:basedOn w:val="a"/>
     <w:uiPriority w:val="34"/>
     <w:qFormat/>
     <w:rsid w:val="003334E8"/>
@@ -10863,9 +10887,9 @@
       <w:contextualSpacing/>
     </w:pPr>
   </w:style>
-  <w:style w:type="character" w:styleId="IntenseEmphasis">
+  <w:style w:type="character" w:styleId="aa">
     <w:name w:val="Intense Emphasis"/>
-    <w:basedOn w:val="DefaultParagraphFont"/>
+    <w:basedOn w:val="a0"/>
     <w:uiPriority w:val="21"/>
     <w:qFormat/>
     <w:rsid w:val="003334E8"/>
@@ -10875,11 +10899,11 @@
       <w:color w:val="0F4761" w:themeColor="accent1" w:themeShade="BF"/>
     </w:rPr>
   </w:style>
-  <w:style w:type="paragraph" w:styleId="IntenseQuote">
+  <w:style w:type="paragraph" w:styleId="ab">
     <w:name w:val="Intense Quote"/>
-    <w:basedOn w:val="Normal"/>
-    <w:next w:val="Normal"/>
-    <w:link w:val="IntenseQuoteChar"/>
+    <w:basedOn w:val="a"/>
+    <w:next w:val="a"/>
+    <w:link w:val="ac"/>
     <w:uiPriority w:val="30"/>
     <w:qFormat/>
     <w:rsid w:val="003334E8"/>
@@ -10898,10 +10922,10 @@
       <w:color w:val="0F4761" w:themeColor="accent1" w:themeShade="BF"/>
     </w:rPr>
   </w:style>
-  <w:style w:type="character" w:customStyle="1" w:styleId="IntenseQuoteChar">
-    <w:name w:val="Intense Quote Char"/>
-    <w:basedOn w:val="DefaultParagraphFont"/>
-    <w:link w:val="IntenseQuote"/>
+  <w:style w:type="character" w:customStyle="1" w:styleId="ac">
+    <w:name w:val="鮮明引文 字元"/>
+    <w:basedOn w:val="a0"/>
+    <w:link w:val="ab"/>
     <w:uiPriority w:val="30"/>
     <w:rsid w:val="003334E8"/>
     <w:rPr>
@@ -10910,9 +10934,9 @@
       <w:color w:val="0F4761" w:themeColor="accent1" w:themeShade="BF"/>
     </w:rPr>
   </w:style>
-  <w:style w:type="character" w:styleId="IntenseReference">
+  <w:style w:type="character" w:styleId="ad">
     <w:name w:val="Intense Reference"/>
-    <w:basedOn w:val="DefaultParagraphFont"/>
+    <w:basedOn w:val="a0"/>
     <w:uiPriority w:val="32"/>
     <w:qFormat/>
     <w:rsid w:val="003334E8"/>
@@ -10924,9 +10948,9 @@
       <w:spacing w:val="5"/>
     </w:rPr>
   </w:style>
-  <w:style w:type="character" w:styleId="Strong">
+  <w:style w:type="character" w:styleId="ae">
     <w:name w:val="Strong"/>
-    <w:basedOn w:val="DefaultParagraphFont"/>
+    <w:basedOn w:val="a0"/>
     <w:uiPriority w:val="22"/>
     <w:qFormat/>
     <w:rsid w:val="003334E8"/>
@@ -10937,37 +10961,37 @@
   </w:style>
   <w:style w:type="character" w:customStyle="1" w:styleId="katex-mathml">
     <w:name w:val="katex-mathml"/>
-    <w:basedOn w:val="DefaultParagraphFont"/>
+    <w:basedOn w:val="a0"/>
     <w:rsid w:val="003334E8"/>
   </w:style>
   <w:style w:type="character" w:customStyle="1" w:styleId="mord">
     <w:name w:val="mord"/>
-    <w:basedOn w:val="DefaultParagraphFont"/>
+    <w:basedOn w:val="a0"/>
     <w:rsid w:val="003334E8"/>
   </w:style>
   <w:style w:type="character" w:customStyle="1" w:styleId="mrel">
     <w:name w:val="mrel"/>
-    <w:basedOn w:val="DefaultParagraphFont"/>
+    <w:basedOn w:val="a0"/>
     <w:rsid w:val="003334E8"/>
   </w:style>
   <w:style w:type="character" w:customStyle="1" w:styleId="mbin">
     <w:name w:val="mbin"/>
-    <w:basedOn w:val="DefaultParagraphFont"/>
+    <w:basedOn w:val="a0"/>
     <w:rsid w:val="003334E8"/>
   </w:style>
   <w:style w:type="character" w:customStyle="1" w:styleId="vlist-s">
     <w:name w:val="vlist-s"/>
-    <w:basedOn w:val="DefaultParagraphFont"/>
+    <w:basedOn w:val="a0"/>
     <w:rsid w:val="003334E8"/>
   </w:style>
   <w:style w:type="character" w:customStyle="1" w:styleId="katex-error">
     <w:name w:val="katex-error"/>
-    <w:basedOn w:val="DefaultParagraphFont"/>
+    <w:basedOn w:val="a0"/>
     <w:rsid w:val="003334E8"/>
   </w:style>
-  <w:style w:type="paragraph" w:styleId="NormalWeb">
+  <w:style w:type="paragraph" w:styleId="Web">
     <w:name w:val="Normal (Web)"/>
-    <w:basedOn w:val="Normal"/>
+    <w:basedOn w:val="a"/>
     <w:uiPriority w:val="99"/>
     <w:semiHidden/>
     <w:unhideWhenUsed/>
@@ -10977,7 +11001,7 @@
       <w:spacing w:before="100" w:beforeAutospacing="1" w:after="100" w:afterAutospacing="1" w:line="240" w:lineRule="auto"/>
     </w:pPr>
     <w:rPr>
-      <w:rFonts w:ascii="PMingLiU" w:eastAsia="PMingLiU" w:hAnsi="PMingLiU" w:cs="PMingLiU"/>
+      <w:rFonts w:ascii="新細明體" w:eastAsia="新細明體" w:hAnsi="新細明體" w:cs="新細明體"/>
       <w:kern w:val="0"/>
       <w14:ligatures w14:val="none"/>
     </w:rPr>

</xml_diff>